<commit_message>
Commit after 5 hours
</commit_message>
<xml_diff>
--- a/Website Classification Design.docx
+++ b/Website Classification Design.docx
@@ -2642,10 +2642,7 @@
               <w:cnfStyle w:val="000000000000" w:firstRow="0" w:lastRow="0" w:firstColumn="0" w:lastColumn="0" w:oddVBand="0" w:evenVBand="0" w:oddHBand="0" w:evenHBand="0" w:firstRowFirstColumn="0" w:firstRowLastColumn="0" w:lastRowFirstColumn="0" w:lastRowLastColumn="0"/>
             </w:pPr>
             <w:r>
-              <w:t>PK</w:t>
-            </w:r>
-            <w:r>
-              <w:t>, FK to site</w:t>
+              <w:t>PK, FK to site</w:t>
             </w:r>
           </w:p>
         </w:tc>
@@ -2750,18 +2747,13 @@
     </w:tbl>
     <w:p/>
     <w:p>
-      <w:bookmarkStart w:id="0" w:name="_GoBack"/>
       <w:proofErr w:type="spellStart"/>
       <w:r>
         <w:t>Site_classification</w:t>
       </w:r>
       <w:proofErr w:type="spellEnd"/>
       <w:r>
-        <w:t xml:space="preserve"> </w:t>
-      </w:r>
-      <w:bookmarkEnd w:id="0"/>
-      <w:r>
-        <w:t>table</w:t>
+        <w:t xml:space="preserve"> table</w:t>
       </w:r>
     </w:p>
     <w:tbl>
@@ -2884,8 +2876,10 @@
                 <w:b w:val="0"/>
                 <w:bCs w:val="0"/>
               </w:rPr>
-              <w:t>category</w:t>
+              <w:t>classification</w:t>
             </w:r>
+            <w:bookmarkStart w:id="0" w:name="_GoBack"/>
+            <w:bookmarkEnd w:id="0"/>
           </w:p>
         </w:tc>
         <w:tc>

</xml_diff>

<commit_message>
Add new final files
</commit_message>
<xml_diff>
--- a/Website Classification Design.docx
+++ b/Website Classification Design.docx
@@ -2370,7 +2370,7 @@
         </w:tc>
         <w:tc>
           <w:tcPr>
-            <w:tcW w:w="947" w:type="dxa"/>
+            <w:tcW w:w="1182" w:type="dxa"/>
           </w:tcPr>
           <w:p>
             <w:pPr>
@@ -2419,7 +2419,7 @@
         </w:tc>
         <w:tc>
           <w:tcPr>
-            <w:tcW w:w="947" w:type="dxa"/>
+            <w:tcW w:w="1182" w:type="dxa"/>
           </w:tcPr>
           <w:p>
             <w:pPr>
@@ -2462,13 +2462,62 @@
                 <w:b w:val="0"/>
                 <w:bCs w:val="0"/>
               </w:rPr>
+              <w:t>ID</w:t>
+            </w:r>
+          </w:p>
+        </w:tc>
+        <w:tc>
+          <w:tcPr>
+            <w:tcW w:w="1182" w:type="dxa"/>
+          </w:tcPr>
+          <w:p>
+            <w:pPr>
+              <w:cnfStyle w:val="000000000000" w:firstRow="0" w:lastRow="0" w:firstColumn="0" w:lastColumn="0" w:oddVBand="0" w:evenVBand="0" w:oddHBand="0" w:evenHBand="0" w:firstRowFirstColumn="0" w:firstRowLastColumn="0" w:lastRowFirstColumn="0" w:lastRowLastColumn="0"/>
+            </w:pPr>
+            <w:r>
+              <w:t>string</w:t>
+            </w:r>
+          </w:p>
+        </w:tc>
+        <w:tc>
+          <w:tcPr>
+            <w:tcW w:w="3260" w:type="dxa"/>
+          </w:tcPr>
+          <w:p>
+            <w:pPr>
+              <w:cnfStyle w:val="000000000000" w:firstRow="0" w:lastRow="0" w:firstColumn="0" w:lastColumn="0" w:oddVBand="0" w:evenVBand="0" w:oddHBand="0" w:evenHBand="0" w:firstRowFirstColumn="0" w:firstRowLastColumn="0" w:lastRowFirstColumn="0" w:lastRowLastColumn="0"/>
+            </w:pPr>
+            <w:r>
+              <w:t>Unique</w:t>
+            </w:r>
+          </w:p>
+        </w:tc>
+      </w:tr>
+      <w:tr>
+        <w:tc>
+          <w:tcPr>
+            <w:cnfStyle w:val="001000000000" w:firstRow="0" w:lastRow="0" w:firstColumn="1" w:lastColumn="0" w:oddVBand="0" w:evenVBand="0" w:oddHBand="0" w:evenHBand="0" w:firstRowFirstColumn="0" w:firstRowLastColumn="0" w:lastRowFirstColumn="0" w:lastRowLastColumn="0"/>
+            <w:tcW w:w="2876" w:type="dxa"/>
+          </w:tcPr>
+          <w:p>
+            <w:pPr>
+              <w:rPr>
+                <w:b w:val="0"/>
+                <w:bCs w:val="0"/>
+              </w:rPr>
+            </w:pPr>
+            <w:r>
+              <w:rPr>
+                <w:b w:val="0"/>
+                <w:bCs w:val="0"/>
+              </w:rPr>
               <w:t>category</w:t>
             </w:r>
           </w:p>
         </w:tc>
         <w:tc>
           <w:tcPr>
-            <w:tcW w:w="947" w:type="dxa"/>
+            <w:tcW w:w="1182" w:type="dxa"/>
           </w:tcPr>
           <w:p>
             <w:pPr>
@@ -2516,7 +2565,7 @@
         </w:tc>
         <w:tc>
           <w:tcPr>
-            <w:tcW w:w="947" w:type="dxa"/>
+            <w:tcW w:w="1182" w:type="dxa"/>
           </w:tcPr>
           <w:p>
             <w:pPr>
@@ -2728,9 +2777,11 @@
             <w:pPr>
               <w:cnfStyle w:val="000000000000" w:firstRow="0" w:lastRow="0" w:firstColumn="0" w:lastColumn="0" w:oddVBand="0" w:evenVBand="0" w:oddHBand="0" w:evenHBand="0" w:firstRowFirstColumn="0" w:firstRowLastColumn="0" w:lastRowFirstColumn="0" w:lastRowLastColumn="0"/>
             </w:pPr>
+            <w:proofErr w:type="spellStart"/>
             <w:r>
-              <w:t>string</w:t>
+              <w:t>int</w:t>
             </w:r>
+            <w:proofErr w:type="spellEnd"/>
           </w:p>
         </w:tc>
         <w:tc>
@@ -2871,6 +2922,7 @@
                 <w:bCs w:val="0"/>
               </w:rPr>
             </w:pPr>
+            <w:bookmarkStart w:id="0" w:name="_GoBack"/>
             <w:r>
               <w:rPr>
                 <w:b w:val="0"/>
@@ -2878,7 +2930,6 @@
               </w:rPr>
               <w:t>classification</w:t>
             </w:r>
-            <w:bookmarkStart w:id="0" w:name="_GoBack"/>
             <w:bookmarkEnd w:id="0"/>
           </w:p>
         </w:tc>
@@ -2939,9 +2990,11 @@
             <w:pPr>
               <w:cnfStyle w:val="000000000000" w:firstRow="0" w:lastRow="0" w:firstColumn="0" w:lastColumn="0" w:oddVBand="0" w:evenVBand="0" w:oddHBand="0" w:evenHBand="0" w:firstRowFirstColumn="0" w:firstRowLastColumn="0" w:lastRowFirstColumn="0" w:lastRowLastColumn="0"/>
             </w:pPr>
+            <w:proofErr w:type="spellStart"/>
             <w:r>
-              <w:t>string</w:t>
+              <w:t>int</w:t>
             </w:r>
+            <w:proofErr w:type="spellEnd"/>
           </w:p>
         </w:tc>
         <w:tc>

</xml_diff>